<commit_message>
Kiểm nghiệm chất lượng xuất kho bán đấu giá
</commit_message>
<xml_diff>
--- a/src/main/resources/reports/bandaugia/Phiếu kiểm nghiệm chất lượng lương thực.docx
+++ b/src/main/resources/reports/bandaugia/Phiếu kiểm nghiệm chất lượng lương thực.docx
@@ -403,8 +403,6 @@
         </w:rPr>
         <w:fldChar w:fldCharType="end"/>
       </w:r>
-      <w:bookmarkStart w:id="0" w:name="_GoBack"/>
-      <w:bookmarkEnd w:id="0"/>
       <w:r>
         <w:rPr>
           <w:b/>
@@ -572,7 +570,7 @@
           <w:szCs w:val="26"/>
           <w:lang w:val="nl-NL"/>
         </w:rPr>
-        <w:instrText xml:space="preserve"> MERGEFIELD  $!data.tenNganKho  \* MERGEFORMAT </w:instrText>
+        <w:instrText xml:space="preserve"> MERGEFIELD  $!data.tenNganLoKho  \* MERGEFORMAT </w:instrText>
       </w:r>
       <w:r>
         <w:rPr>
@@ -591,62 +589,7 @@
           <w:szCs w:val="26"/>
           <w:lang w:val="nl-NL"/>
         </w:rPr>
-        <w:t>«$!data.tenNganKho»</w:t>
-      </w:r>
-      <w:r>
-        <w:rPr>
-          <w:color w:val="000000"/>
-          <w:sz w:val="26"/>
-          <w:szCs w:val="26"/>
-          <w:lang w:val="nl-NL"/>
-        </w:rPr>
-        <w:fldChar w:fldCharType="end"/>
-      </w:r>
-      <w:r>
-        <w:rPr>
-          <w:color w:val="000000"/>
-          <w:sz w:val="26"/>
-          <w:szCs w:val="26"/>
-          <w:lang w:val="nl-NL"/>
-        </w:rPr>
-        <w:t>/</w:t>
-      </w:r>
-      <w:r>
-        <w:rPr>
-          <w:color w:val="000000"/>
-          <w:sz w:val="26"/>
-          <w:szCs w:val="26"/>
-          <w:lang w:val="nl-NL"/>
-        </w:rPr>
-        <w:fldChar w:fldCharType="begin"/>
-      </w:r>
-      <w:r>
-        <w:rPr>
-          <w:color w:val="000000"/>
-          <w:sz w:val="26"/>
-          <w:szCs w:val="26"/>
-          <w:lang w:val="nl-NL"/>
-        </w:rPr>
-        <w:instrText xml:space="preserve"> MERGEFIELD  $!data.tenLoKho  \* MERGEFORMAT </w:instrText>
-      </w:r>
-      <w:r>
-        <w:rPr>
-          <w:color w:val="000000"/>
-          <w:sz w:val="26"/>
-          <w:szCs w:val="26"/>
-          <w:lang w:val="nl-NL"/>
-        </w:rPr>
-        <w:fldChar w:fldCharType="separate"/>
-      </w:r>
-      <w:r>
-        <w:rPr>
-          <w:noProof/>
-          <w:color w:val="000000"/>
-          <w:sz w:val="26"/>
-          <w:szCs w:val="26"/>
-          <w:lang w:val="nl-NL"/>
-        </w:rPr>
-        <w:t>«$!data.tenLoKho»</w:t>
+        <w:t>«$!data.tenNganLoKho»</w:t>
       </w:r>
       <w:r>
         <w:rPr>
@@ -1630,7 +1573,7 @@
                 <w:color w:val="000000"/>
                 <w:lang w:val="nl-NL"/>
               </w:rPr>
-              <w:instrText xml:space="preserve"> MERGEFIELD  $d.chiTieuCl  \* MERGEFORMAT </w:instrText>
+              <w:instrText xml:space="preserve"> MERGEFIELD  $d.tenChiTieu  \* MERGEFORMAT </w:instrText>
             </w:r>
             <w:r>
               <w:rPr>
@@ -1645,7 +1588,7 @@
                 <w:color w:val="000000"/>
                 <w:lang w:val="nl-NL"/>
               </w:rPr>
-              <w:t>«$d.chiTieuCl»</w:t>
+              <w:t>«$d.tenChiTieu»</w:t>
             </w:r>
             <w:r>
               <w:rPr>
@@ -1716,7 +1659,7 @@
                 <w:color w:val="000000"/>
                 <w:lang w:val="nl-NL"/>
               </w:rPr>
-              <w:instrText xml:space="preserve"> MERGEFIELD  $!d.chiSoCl  \* MERGEFORMAT </w:instrText>
+              <w:instrText xml:space="preserve"> MERGEFIELD  $!d.mucYeuCauXuat  \* MERGEFORMAT </w:instrText>
             </w:r>
             <w:r>
               <w:rPr>
@@ -1731,7 +1674,7 @@
                 <w:color w:val="000000"/>
                 <w:lang w:val="nl-NL"/>
               </w:rPr>
-              <w:t>«$!d.chiSoCl»</w:t>
+              <w:t>«$!d.mucYeuCauXuat»</w:t>
             </w:r>
             <w:r>
               <w:rPr>
@@ -1816,7 +1759,7 @@
                 <w:color w:val="000000"/>
                 <w:lang w:val="nl-NL"/>
               </w:rPr>
-              <w:instrText xml:space="preserve"> MERGEFIELD  $!d.phuongPhap  \* MERGEFORMAT </w:instrText>
+              <w:instrText xml:space="preserve"> MERGEFIELD  $!d.phuongPhapXd  \* MERGEFORMAT </w:instrText>
             </w:r>
             <w:r>
               <w:rPr>
@@ -1831,7 +1774,7 @@
                 <w:color w:val="000000"/>
                 <w:lang w:val="nl-NL"/>
               </w:rPr>
-              <w:t>«$!d.phuongPhap»</w:t>
+              <w:t>«$!d.phuongPhapXd»</w:t>
             </w:r>
             <w:r>
               <w:rPr>
@@ -2894,7 +2837,10 @@
         </w:tc>
       </w:tr>
     </w:tbl>
-    <w:p/>
+    <w:p>
+      <w:bookmarkStart w:id="0" w:name="_GoBack"/>
+      <w:bookmarkEnd w:id="0"/>
+    </w:p>
     <w:sectPr>
       <w:pgSz w:w="12240" w:h="15840"/>
       <w:pgMar w:top="1440" w:right="1282" w:bottom="1440" w:left="1282" w:header="720" w:footer="720" w:gutter="0"/>

</xml_diff>